<commit_message>
friday night figure construciton
</commit_message>
<xml_diff>
--- a/Writing/Methos and results.docx
+++ b/Writing/Methos and results.docx
@@ -2,9 +2,14 @@
 <file path=word/document.xml><?xml version="1.0" encoding="utf-8"?>
 <w:document xmlns:wpc="http://schemas.microsoft.com/office/word/2010/wordprocessingCanvas" xmlns:cx="http://schemas.microsoft.com/office/drawing/2014/chartex" xmlns:cx1="http://schemas.microsoft.com/office/drawing/2015/9/8/chartex" xmlns:cx2="http://schemas.microsoft.com/office/drawing/2015/10/21/chartex" xmlns:cx3="http://schemas.microsoft.com/office/drawing/2016/5/9/chartex" xmlns:cx4="http://schemas.microsoft.com/office/drawing/2016/5/10/chartex" xmlns:cx5="http://schemas.microsoft.com/office/drawing/2016/5/11/chartex" xmlns:cx6="http://schemas.microsoft.com/office/drawing/2016/5/12/chartex" xmlns:cx7="http://schemas.microsoft.com/office/drawing/2016/5/13/chartex" xmlns:cx8="http://schemas.microsoft.com/office/drawing/2016/5/14/chartex" xmlns:mc="http://schemas.openxmlformats.org/markup-compatibility/2006" xmlns:aink="http://schemas.microsoft.com/office/drawing/2016/ink" xmlns:am3d="http://schemas.microsoft.com/office/drawing/2017/model3d" xmlns:o="urn:schemas-microsoft-com:office:office" xmlns:oel="http://schemas.microsoft.com/office/2019/extlst" xmlns:r="http://schemas.openxmlformats.org/officeDocument/2006/relationships" xmlns:m="http://schemas.openxmlformats.org/officeDocument/2006/math" xmlns:v="urn:schemas-microsoft-com:vml" xmlns:wp14="http://schemas.microsoft.com/office/word/2010/wordprocessingDrawing" xmlns:wp="http://schemas.openxmlformats.org/drawingml/2006/wordprocessingDrawing" xmlns:w10="urn:schemas-microsoft-com:office:word" xmlns:w="http://schemas.openxmlformats.org/wordprocessingml/2006/main" xmlns:w14="http://schemas.microsoft.com/office/word/2010/wordml" xmlns:w15="http://schemas.microsoft.com/office/word/2012/wordml" xmlns:w16cex="http://schemas.microsoft.com/office/word/2018/wordml/cex" xmlns:w16cid="http://schemas.microsoft.com/office/word/2016/wordml/cid" xmlns:w16="http://schemas.microsoft.com/office/word/2018/wordml" xmlns:w16sdtdh="http://schemas.microsoft.com/office/word/2020/wordml/sdtdatahash" xmlns:w16se="http://schemas.microsoft.com/office/word/2015/wordml/symex" xmlns:wpg="http://schemas.microsoft.com/office/word/2010/wordprocessingGroup" xmlns:wpi="http://schemas.microsoft.com/office/word/2010/wordprocessingInk" xmlns:wne="http://schemas.microsoft.com/office/word/2006/wordml" xmlns:wps="http://schemas.microsoft.com/office/word/2010/wordprocessingShape" mc:Ignorable="w14 w15 w16se w16cid w16 w16cex w16sdtdh wp14">
   <w:body>
-    <w:p/>
-    <w:p>
-      <w:pPr>
+    <w:p>
+      <w:pPr>
+        <w:jc w:val="both"/>
+      </w:pPr>
+    </w:p>
+    <w:p>
+      <w:pPr>
+        <w:jc w:val="both"/>
         <w:rPr>
           <w:b/>
           <w:bCs/>
@@ -18,9 +23,14 @@
         <w:t>Methods</w:t>
       </w:r>
     </w:p>
-    <w:p/>
-    <w:p>
-      <w:pPr>
+    <w:p>
+      <w:pPr>
+        <w:jc w:val="both"/>
+      </w:pPr>
+    </w:p>
+    <w:p>
+      <w:pPr>
+        <w:jc w:val="both"/>
         <w:rPr>
           <w:i/>
           <w:iCs/>
@@ -38,15 +48,17 @@
     </w:p>
     <w:p>
       <w:pPr>
-        <w:rPr>
-          <w:i/>
-          <w:iCs/>
-          <w:u w:val="single"/>
-        </w:rPr>
-      </w:pPr>
-    </w:p>
-    <w:p>
-      <w:pPr>
+        <w:jc w:val="both"/>
+        <w:rPr>
+          <w:i/>
+          <w:iCs/>
+          <w:u w:val="single"/>
+        </w:rPr>
+      </w:pPr>
+    </w:p>
+    <w:p>
+      <w:pPr>
+        <w:jc w:val="both"/>
         <w:rPr>
           <w:i/>
           <w:iCs/>
@@ -62,8 +74,15 @@
         <w:t>Statistical analyses of sequence data</w:t>
       </w:r>
     </w:p>
-    <w:p/>
-    <w:p>
+    <w:p>
+      <w:pPr>
+        <w:jc w:val="both"/>
+      </w:pPr>
+    </w:p>
+    <w:p>
+      <w:pPr>
+        <w:jc w:val="both"/>
+      </w:pPr>
       <w:r>
         <w:rPr>
           <w:b/>
@@ -72,9 +91,14 @@
         <w:t xml:space="preserve">Results </w:t>
       </w:r>
     </w:p>
-    <w:p/>
-    <w:p>
-      <w:pPr>
+    <w:p>
+      <w:pPr>
+        <w:jc w:val="both"/>
+      </w:pPr>
+    </w:p>
+    <w:p>
+      <w:pPr>
+        <w:jc w:val="both"/>
         <w:rPr>
           <w:i/>
           <w:iCs/>
@@ -99,6 +123,9 @@
       </w:r>
     </w:p>
     <w:p>
+      <w:pPr>
+        <w:jc w:val="both"/>
+      </w:pPr>
       <w:r>
         <w:t>Following pre-processing, X% of total raw reads were retained, for a mean sample read depth of 8,020</w:t>
       </w:r>
@@ -127,15 +154,7 @@
         <w:t>al abundances</w:t>
       </w:r>
       <w:r>
-        <w:t xml:space="preserve"> were calculated as sum of reads assigned to each </w:t>
-      </w:r>
-      <w:proofErr w:type="gramStart"/>
-      <w:r>
-        <w:t>taxa</w:t>
-      </w:r>
-      <w:proofErr w:type="gramEnd"/>
-      <w:r>
-        <w:t xml:space="preserve"> divided </w:t>
+        <w:t xml:space="preserve"> were calculated as sum of reads assigned to each taxa divided </w:t>
       </w:r>
       <w:r>
         <w:t xml:space="preserve">by the total reads for that sample. </w:t>
@@ -170,15 +189,17 @@
     </w:p>
     <w:p>
       <w:pPr>
-        <w:rPr>
-          <w:i/>
-          <w:iCs/>
-          <w:u w:val="single"/>
-        </w:rPr>
-      </w:pPr>
-    </w:p>
-    <w:p>
-      <w:pPr>
+        <w:jc w:val="both"/>
+        <w:rPr>
+          <w:i/>
+          <w:iCs/>
+          <w:u w:val="single"/>
+        </w:rPr>
+      </w:pPr>
+    </w:p>
+    <w:p>
+      <w:pPr>
+        <w:jc w:val="both"/>
         <w:rPr>
           <w:i/>
           <w:iCs/>
@@ -227,6 +248,9 @@
       </w:r>
     </w:p>
     <w:p>
+      <w:pPr>
+        <w:jc w:val="both"/>
+      </w:pPr>
       <w:r>
         <w:t>ANOVA showed sampling location</w:t>
       </w:r>
@@ -249,19 +273,7 @@
         <w:t>point</w:t>
       </w:r>
       <w:r>
-        <w:t xml:space="preserve"> x sampling location was a significant of species richness and Chao1 (</w:t>
-      </w:r>
-      <w:r>
-        <w:t>p &lt; 0.05, F &lt; 2.</w:t>
-      </w:r>
-      <w:r>
-        <w:t>871), while sampling location x treatment was significant for Shannon diversity (H`) (</w:t>
-      </w:r>
-      <w:r>
-        <w:t>p &lt; 0.05, F &lt; 2.7</w:t>
-      </w:r>
-      <w:r>
-        <w:t>18). No clear trends in directionality were observed for alpha diversity metrics</w:t>
+        <w:t xml:space="preserve"> x sampling location was a significant of species richness and Chao1 (p &lt; 0.05, F &lt; 2.871), while sampling location x treatment was significant for Shannon diversity (H`) (p &lt; 0.05, F &lt; 2.718). No clear trends in directionality were observed for alpha diversity metrics</w:t>
       </w:r>
       <w:r>
         <w:t xml:space="preserve"> across sampling locations, treatments, or sampling timepoints</w:t>
@@ -270,9 +282,14 @@
         <w:t xml:space="preserve">. </w:t>
       </w:r>
     </w:p>
-    <w:p/>
-    <w:p>
-      <w:pPr>
+    <w:p>
+      <w:pPr>
+        <w:jc w:val="both"/>
+      </w:pPr>
+    </w:p>
+    <w:p>
+      <w:pPr>
+        <w:jc w:val="both"/>
         <w:rPr>
           <w:i/>
           <w:iCs/>
@@ -321,25 +338,21 @@
       </w:r>
     </w:p>
     <w:p>
-      <w:r>
-        <w:t>When examining the entire dataset, w</w:t>
-      </w:r>
-      <w:r>
-        <w:t xml:space="preserve">e show sampling location to be the dominate predictor of </w:t>
+      <w:pPr>
+        <w:ind w:firstLine="720"/>
+        <w:jc w:val="both"/>
+      </w:pPr>
+      <w:r>
+        <w:t xml:space="preserve">To account for variation within each sampling location, strata = “Sampling Location” was used to restrict permutations within each site. </w:t>
+      </w:r>
+      <w:r>
+        <w:t xml:space="preserve">we show sampling location to be the dominate predictor of </w:t>
       </w:r>
       <w:r>
         <w:sym w:font="Symbol" w:char="F062"/>
       </w:r>
       <w:r>
-        <w:t xml:space="preserve">-diversity for both weighted and unweighted </w:t>
-      </w:r>
-      <w:proofErr w:type="spellStart"/>
-      <w:r>
-        <w:t>unifrac</w:t>
-      </w:r>
-      <w:proofErr w:type="spellEnd"/>
-      <w:r>
-        <w:t xml:space="preserve"> distances (p &lt; 0.001, R</w:t>
+        <w:t>-diversity for both weighted and unweighted unifrac distances (p &lt; 0.001, R</w:t>
       </w:r>
       <w:r>
         <w:rPr>
@@ -357,334 +370,152 @@
         <w:t xml:space="preserve">5,36 </w:t>
       </w:r>
       <w:r>
+        <w:t xml:space="preserve">= 8.149, </w:t>
+      </w:r>
+      <w:r>
+        <w:rPr>
+          <w:vertAlign w:val="subscript"/>
+        </w:rPr>
+        <w:t xml:space="preserve"> </w:t>
+      </w:r>
+      <w:r>
+        <w:t>p &lt; 0.001, R</w:t>
+      </w:r>
+      <w:r>
+        <w:rPr>
+          <w:vertAlign w:val="superscript"/>
+        </w:rPr>
+        <w:t>2</w:t>
+      </w:r>
+      <w:r>
+        <w:t xml:space="preserve"> = 0.15, F</w:t>
+      </w:r>
+      <w:r>
+        <w:rPr>
+          <w:vertAlign w:val="subscript"/>
+        </w:rPr>
+        <w:t xml:space="preserve">5,36 </w:t>
+      </w:r>
+      <w:r>
+        <w:t xml:space="preserve">= 2.768, respectively) (Figure 2, Table S1). Additionally, sampling time was significant for both weighted and unweighted distances </w:t>
+      </w:r>
+      <w:r>
+        <w:t>(</w:t>
+      </w:r>
+      <w:r>
+        <w:t>p &lt; 0.05, R</w:t>
+      </w:r>
+      <w:r>
+        <w:rPr>
+          <w:vertAlign w:val="superscript"/>
+        </w:rPr>
+        <w:t>2</w:t>
+      </w:r>
+      <w:r>
+        <w:t xml:space="preserve"> = 0.03, F</w:t>
+      </w:r>
+      <w:r>
+        <w:rPr>
+          <w:vertAlign w:val="subscript"/>
+        </w:rPr>
+        <w:t xml:space="preserve">1,36 </w:t>
+      </w:r>
+      <w:r>
+        <w:t xml:space="preserve">= 4.256, </w:t>
+      </w:r>
+      <w:r>
+        <w:rPr>
+          <w:vertAlign w:val="subscript"/>
+        </w:rPr>
+        <w:t xml:space="preserve"> </w:t>
+      </w:r>
+      <w:r>
+        <w:t>p &lt; 0.001, R</w:t>
+      </w:r>
+      <w:r>
+        <w:rPr>
+          <w:vertAlign w:val="superscript"/>
+        </w:rPr>
+        <w:t>2</w:t>
+      </w:r>
+      <w:r>
+        <w:t xml:space="preserve"> = 0.03, F</w:t>
+      </w:r>
+      <w:r>
+        <w:rPr>
+          <w:vertAlign w:val="subscript"/>
+        </w:rPr>
+        <w:t xml:space="preserve">1,36 </w:t>
+      </w:r>
+      <w:r>
+        <w:t>= 2.950, respectively). Miticide treatment was found to be significant for unweighted unifrac distance (p</w:t>
+      </w:r>
+      <w:r>
+        <w:t xml:space="preserve"> &lt; 0.05</w:t>
+      </w:r>
+      <w:r>
+        <w:t>, R</w:t>
+      </w:r>
+      <w:r>
+        <w:rPr>
+          <w:vertAlign w:val="superscript"/>
+        </w:rPr>
+        <w:t>2</w:t>
+      </w:r>
+      <w:r>
+        <w:t xml:space="preserve"> = 0.029, F</w:t>
+      </w:r>
+      <w:r>
+        <w:rPr>
+          <w:vertAlign w:val="subscript"/>
+        </w:rPr>
+        <w:t xml:space="preserve">2,36 </w:t>
+      </w:r>
+      <w:r>
+        <w:t xml:space="preserve">= 1.269), but not for weighted unifrac (p </w:t>
+      </w:r>
+      <w:r>
         <w:t>=</w:t>
       </w:r>
       <w:r>
-        <w:t xml:space="preserve"> </w:t>
-      </w:r>
-      <w:r>
-        <w:t>8.149</w:t>
-      </w:r>
-      <w:proofErr w:type="gramStart"/>
-      <w:r>
-        <w:t xml:space="preserve">, </w:t>
-      </w:r>
-      <w:r>
-        <w:rPr>
-          <w:vertAlign w:val="subscript"/>
-        </w:rPr>
-        <w:t xml:space="preserve"> </w:t>
-      </w:r>
-      <w:r>
-        <w:t>p</w:t>
-      </w:r>
-      <w:proofErr w:type="gramEnd"/>
-      <w:r>
-        <w:t xml:space="preserve"> &lt; 0.001, R</w:t>
-      </w:r>
-      <w:r>
-        <w:rPr>
-          <w:vertAlign w:val="superscript"/>
-        </w:rPr>
-        <w:t>2</w:t>
-      </w:r>
-      <w:r>
-        <w:t xml:space="preserve"> = 0.</w:t>
-      </w:r>
-      <w:r>
-        <w:t>15</w:t>
-      </w:r>
-      <w:r>
-        <w:t>, F</w:t>
-      </w:r>
-      <w:r>
-        <w:rPr>
-          <w:vertAlign w:val="subscript"/>
-        </w:rPr>
-        <w:t xml:space="preserve">5,36 </w:t>
-      </w:r>
-      <w:r>
-        <w:t>=</w:t>
-      </w:r>
-      <w:r>
-        <w:t xml:space="preserve"> 2.768, respectively</w:t>
-      </w:r>
-      <w:r>
-        <w:t>)</w:t>
-      </w:r>
-      <w:r>
-        <w:t xml:space="preserve"> (Figure 2)</w:t>
-      </w:r>
-      <w:r>
-        <w:t xml:space="preserve">. </w:t>
-      </w:r>
-      <w:r>
-        <w:t xml:space="preserve">When controlling for variability within sampling locations (e.g., strata = sampling location), we show sampling timepoint (e.g., before and after treatment) to be a significant predictor of community composition </w:t>
-      </w:r>
-      <w:r>
-        <w:t>(</w:t>
-      </w:r>
-      <w:r>
-        <w:t>p &lt; 0.0</w:t>
-      </w:r>
-      <w:r>
-        <w:t>5</w:t>
-      </w:r>
-      <w:r>
-        <w:t>, R</w:t>
-      </w:r>
-      <w:r>
-        <w:rPr>
-          <w:vertAlign w:val="superscript"/>
-        </w:rPr>
-        <w:t>2</w:t>
-      </w:r>
-      <w:r>
-        <w:t xml:space="preserve"> = 0.</w:t>
-      </w:r>
-      <w:r>
-        <w:t>0</w:t>
-      </w:r>
-      <w:r>
-        <w:t>3, F</w:t>
-      </w:r>
-      <w:r>
-        <w:rPr>
-          <w:vertAlign w:val="subscript"/>
-        </w:rPr>
-        <w:t>1</w:t>
-      </w:r>
-      <w:r>
-        <w:rPr>
-          <w:vertAlign w:val="subscript"/>
-        </w:rPr>
-        <w:t xml:space="preserve">,36 </w:t>
-      </w:r>
-      <w:r>
-        <w:t xml:space="preserve">= </w:t>
-      </w:r>
-      <w:r>
-        <w:t>4.256</w:t>
-      </w:r>
-      <w:proofErr w:type="gramStart"/>
-      <w:r>
-        <w:t xml:space="preserve">, </w:t>
-      </w:r>
-      <w:r>
-        <w:rPr>
-          <w:vertAlign w:val="subscript"/>
-        </w:rPr>
-        <w:t xml:space="preserve"> </w:t>
-      </w:r>
-      <w:r>
-        <w:t>p</w:t>
-      </w:r>
-      <w:proofErr w:type="gramEnd"/>
-      <w:r>
-        <w:t xml:space="preserve"> &lt; 0.001, R</w:t>
-      </w:r>
-      <w:r>
-        <w:rPr>
-          <w:vertAlign w:val="superscript"/>
-        </w:rPr>
-        <w:t>2</w:t>
-      </w:r>
-      <w:r>
-        <w:t xml:space="preserve"> = 0.</w:t>
-      </w:r>
-      <w:r>
-        <w:t>03</w:t>
-      </w:r>
-      <w:r>
-        <w:t>, F</w:t>
-      </w:r>
-      <w:r>
-        <w:rPr>
-          <w:vertAlign w:val="subscript"/>
-        </w:rPr>
-        <w:t>1</w:t>
-      </w:r>
-      <w:r>
-        <w:rPr>
-          <w:vertAlign w:val="subscript"/>
-        </w:rPr>
-        <w:t xml:space="preserve">,36 </w:t>
-      </w:r>
-      <w:r>
-        <w:t xml:space="preserve">= </w:t>
-      </w:r>
-      <w:r>
-        <w:t>2.959</w:t>
-      </w:r>
-      <w:r>
-        <w:t>, respectively</w:t>
+        <w:t xml:space="preserve"> 0.3</w:t>
+      </w:r>
+      <w:r>
+        <w:t>4</w:t>
       </w:r>
       <w:r>
         <w:t xml:space="preserve">). </w:t>
       </w:r>
       <w:r>
-        <w:t xml:space="preserve">Additionally, we show that treatment was a significant predictor of unweighted </w:t>
-      </w:r>
-      <w:proofErr w:type="spellStart"/>
-      <w:r>
-        <w:t>unifrac</w:t>
-      </w:r>
-      <w:proofErr w:type="spellEnd"/>
-      <w:r>
-        <w:t xml:space="preserve"> distance (</w:t>
-      </w:r>
-      <w:r>
-        <w:t>p &lt; 0.05, R</w:t>
-      </w:r>
-      <w:r>
-        <w:rPr>
-          <w:vertAlign w:val="superscript"/>
-        </w:rPr>
-        <w:t>2</w:t>
-      </w:r>
-      <w:r>
-        <w:t xml:space="preserve"> = 0.</w:t>
-      </w:r>
-      <w:r>
-        <w:t>029</w:t>
-      </w:r>
-      <w:r>
-        <w:t>, F</w:t>
-      </w:r>
-      <w:r>
-        <w:rPr>
-          <w:vertAlign w:val="subscript"/>
-        </w:rPr>
-        <w:t>2</w:t>
-      </w:r>
-      <w:r>
-        <w:rPr>
-          <w:vertAlign w:val="subscript"/>
-        </w:rPr>
-        <w:t xml:space="preserve">,36 </w:t>
-      </w:r>
-      <w:r>
-        <w:t xml:space="preserve">= </w:t>
-      </w:r>
-      <w:r>
-        <w:t>1</w:t>
+        <w:t xml:space="preserve">We report no statistically significant pairwise differences among miticide treatments when both time points were considered together. </w:t>
+      </w:r>
+    </w:p>
+    <w:p>
+      <w:pPr>
+        <w:jc w:val="both"/>
+      </w:pPr>
+      <w:r>
+        <w:tab/>
+        <w:t>To better understand the effect of miticide treatment on the bee bread microbiome, we subset our dataset to include only those samples collected after application</w:t>
+      </w:r>
+      <w:r>
+        <w:t xml:space="preserve"> (e.g., sampling time two)</w:t>
       </w:r>
       <w:r>
         <w:t>.</w:t>
       </w:r>
       <w:r>
-        <w:t>269)</w:t>
-      </w:r>
-      <w:r>
-        <w:t xml:space="preserve"> but not for weighted </w:t>
-      </w:r>
-      <w:proofErr w:type="spellStart"/>
-      <w:r>
-        <w:t>unifrac</w:t>
-      </w:r>
-      <w:proofErr w:type="spellEnd"/>
-      <w:r>
-        <w:t xml:space="preserve"> </w:t>
-      </w:r>
-      <w:r>
-        <w:t xml:space="preserve">(p </w:t>
-      </w:r>
-      <w:r>
-        <w:t>&gt;</w:t>
-      </w:r>
-      <w:r>
-        <w:t xml:space="preserve"> 0.</w:t>
-      </w:r>
-      <w:r>
-        <w:t>3</w:t>
-      </w:r>
-      <w:r>
-        <w:t>, R</w:t>
-      </w:r>
-      <w:r>
-        <w:rPr>
-          <w:vertAlign w:val="superscript"/>
-        </w:rPr>
-        <w:t>2</w:t>
-      </w:r>
-      <w:r>
-        <w:t xml:space="preserve"> = 0.0</w:t>
-      </w:r>
-      <w:r>
-        <w:t>16</w:t>
-      </w:r>
-      <w:r>
-        <w:t>, F</w:t>
-      </w:r>
-      <w:r>
-        <w:rPr>
-          <w:vertAlign w:val="subscript"/>
-        </w:rPr>
-        <w:t xml:space="preserve">2,36 </w:t>
-      </w:r>
-      <w:r>
-        <w:t>= 1.</w:t>
-      </w:r>
-      <w:r>
-        <w:t>0</w:t>
-      </w:r>
-      <w:r>
-        <w:t>9</w:t>
-      </w:r>
-      <w:r>
-        <w:t>6</w:t>
-      </w:r>
-      <w:r>
-        <w:t>)</w:t>
-      </w:r>
-      <w:r>
-        <w:t>.</w:t>
-      </w:r>
-      <w:r>
-        <w:t xml:space="preserve"> </w:t>
-      </w:r>
-    </w:p>
-    <w:p>
-      <w:r>
-        <w:tab/>
-        <w:t>To better understand the effect of miticide treatment on the bee bread microbiome, we subset our dataset to include only those samples collected after application. When sampling location variability was controlled for (</w:t>
-      </w:r>
-      <w:r>
-        <w:t xml:space="preserve">e.g., </w:t>
-      </w:r>
-      <w:proofErr w:type="spellStart"/>
-      <w:r>
-        <w:t>srata</w:t>
-      </w:r>
-      <w:proofErr w:type="spellEnd"/>
-      <w:r>
-        <w:t xml:space="preserve"> = sampling location</w:t>
-      </w:r>
-      <w:r>
-        <w:t xml:space="preserve">), we report no </w:t>
-      </w:r>
-      <w:r>
-        <w:t>significant</w:t>
-      </w:r>
-      <w:r>
-        <w:t xml:space="preserve"> predictors of </w:t>
-      </w:r>
-      <w:r>
-        <w:sym w:font="Symbol" w:char="F062"/>
-      </w:r>
-      <w:r>
-        <w:t>-</w:t>
-      </w:r>
-      <w:r>
-        <w:t>diversity</w:t>
-      </w:r>
-      <w:r>
-        <w:t xml:space="preserve"> at sampling time 2. </w:t>
-      </w:r>
-    </w:p>
-    <w:p/>
-    <w:p>
-      <w:pPr>
+        <w:t xml:space="preserve"> Again, “strata = Sampling Location” was used.</w:t>
+      </w:r>
+    </w:p>
+    <w:p>
+      <w:pPr>
+        <w:jc w:val="both"/>
+      </w:pPr>
+    </w:p>
+    <w:p>
+      <w:pPr>
+        <w:jc w:val="both"/>
         <w:rPr>
           <w:i/>
           <w:iCs/>
@@ -701,49 +532,76 @@
       </w:r>
     </w:p>
     <w:p>
+      <w:pPr>
+        <w:jc w:val="both"/>
+      </w:pPr>
       <w:r>
         <w:t>Core membership assigned as XX and XX revealed XX</w:t>
       </w:r>
     </w:p>
-    <w:p/>
-    <w:p>
+    <w:p>
+      <w:pPr>
+        <w:jc w:val="both"/>
+      </w:pPr>
+    </w:p>
+    <w:p>
+      <w:pPr>
+        <w:jc w:val="both"/>
+      </w:pPr>
       <w:r>
         <w:t>Figures:</w:t>
       </w:r>
     </w:p>
     <w:p>
+      <w:pPr>
+        <w:jc w:val="both"/>
+      </w:pPr>
       <w:r>
         <w:lastRenderedPageBreak/>
         <w:t>Figure 1. Descriptive map of sampling locations</w:t>
       </w:r>
     </w:p>
     <w:p>
-      <w:r>
-        <w:t xml:space="preserve">Figure 2. 4 panel, 3 ordinations and a plot of beta </w:t>
-      </w:r>
-      <w:proofErr w:type="spellStart"/>
-      <w:r>
-        <w:t>disper</w:t>
-      </w:r>
-      <w:proofErr w:type="spellEnd"/>
-    </w:p>
-    <w:p>
+      <w:pPr>
+        <w:jc w:val="both"/>
+      </w:pPr>
+      <w:r>
+        <w:t>Figure 2. 4 panel, 3 ordinations and a plot of beta disper</w:t>
+      </w:r>
+    </w:p>
+    <w:p>
+      <w:pPr>
+        <w:jc w:val="both"/>
+      </w:pPr>
       <w:r>
         <w:t>Figure 3. Prevalence and abundance histogram</w:t>
       </w:r>
     </w:p>
-    <w:p/>
-    <w:p>
+    <w:p>
+      <w:pPr>
+        <w:jc w:val="both"/>
+      </w:pPr>
+    </w:p>
+    <w:p>
+      <w:pPr>
+        <w:jc w:val="both"/>
+      </w:pPr>
       <w:r>
         <w:t>Supplementary Figures:</w:t>
       </w:r>
     </w:p>
     <w:p>
+      <w:pPr>
+        <w:jc w:val="both"/>
+      </w:pPr>
       <w:r>
         <w:t xml:space="preserve">SFigure1. Rarefaction curves depicting leveling off at approximately 1,000 reads. </w:t>
       </w:r>
     </w:p>
     <w:p>
+      <w:pPr>
+        <w:jc w:val="both"/>
+      </w:pPr>
       <w:r>
         <w:rPr>
           <w:noProof/>
@@ -791,14 +649,22 @@
         </w:drawing>
       </w:r>
     </w:p>
-    <w:p/>
-    <w:p>
+    <w:p>
+      <w:pPr>
+        <w:jc w:val="both"/>
+      </w:pPr>
+    </w:p>
+    <w:p>
+      <w:pPr>
+        <w:jc w:val="both"/>
+      </w:pPr>
       <w:r>
         <w:t xml:space="preserve">SFigure2. Boxplots of alpha diversity metrics. </w:t>
       </w:r>
     </w:p>
     <w:p>
       <w:pPr>
+        <w:jc w:val="both"/>
         <w:rPr>
           <w:b/>
           <w:bCs/>

</xml_diff>